<commit_message>
Actividades Técnicas y Actividades
En la parte de product backlog lo podemos dejar como actividades que
dice el profesor, en esa parte por favor que alguien la acomode de
acuerdo a lo estipulado por puntos de función y las actividades del EDT
</commit_message>
<xml_diff>
--- a/iii. Estructura de Desglose del Trabajo (EDT).docx
+++ b/iii. Estructura de Desglose del Trabajo (EDT).docx
@@ -9,8 +9,6 @@
           <w:szCs w:val="24"/>
         </w:rPr>
       </w:pPr>
-      <w:bookmarkStart w:id="0" w:name="_GoBack"/>
-      <w:bookmarkEnd w:id="0"/>
     </w:p>
     <w:p>
       <w:pPr>
@@ -1083,7 +1081,27 @@
               <w:szCs w:val="24"/>
               <w:lang w:eastAsia="es-VE"/>
             </w:rPr>
-            <w:t>1.3.3   Lanzamiento</w:t>
+            <w:t xml:space="preserve">1.3.3   </w:t>
+          </w:r>
+          <w:r>
+            <w:rPr>
+              <w:rFonts w:eastAsia="Times New Roman" w:cs="Arial"/>
+              <w:color w:val="000000"/>
+              <w:szCs w:val="24"/>
+              <w:lang w:eastAsia="es-VE"/>
+            </w:rPr>
+            <w:t xml:space="preserve">   </w:t>
+          </w:r>
+          <w:bookmarkStart w:id="0" w:name="_GoBack"/>
+          <w:bookmarkEnd w:id="0"/>
+          <w:r>
+            <w:rPr>
+              <w:rFonts w:eastAsia="Times New Roman" w:cs="Arial"/>
+              <w:color w:val="000000"/>
+              <w:szCs w:val="24"/>
+              <w:lang w:eastAsia="es-VE"/>
+            </w:rPr>
+            <w:t>Lanzamiento</w:t>
           </w:r>
         </w:p>
         <w:p>
@@ -3045,7 +3063,7 @@
         </mc:Choice>
         <mc:Fallback>
           <w:pict>
-            <v:roundrect w14:anchorId="708D206F" id="Rectángulo redondeado 1" o:spid="_x0000_s1026" style="position:absolute;margin-left:-8.3pt;margin-top:-9.6pt;width:450.35pt;height:14.25pt;z-index:251659264;visibility:visible;mso-wrap-style:square;mso-height-percent:0;mso-wrap-distance-left:9pt;mso-wrap-distance-top:0;mso-wrap-distance-right:9pt;mso-wrap-distance-bottom:0;mso-position-horizontal:absolute;mso-position-horizontal-relative:text;mso-position-vertical:absolute;mso-position-vertical-relative:text;mso-height-percent:0;mso-height-relative:margin;v-text-anchor:middle" arcsize="10923f" o:gfxdata="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" fillcolor="black [3200]" strokecolor="black [1600]" strokeweight="1pt">
+            <v:roundrect w14:anchorId="7E97D444" id="Rectángulo redondeado 1" o:spid="_x0000_s1026" style="position:absolute;margin-left:-8.3pt;margin-top:-9.6pt;width:450.35pt;height:14.25pt;z-index:251659264;visibility:visible;mso-wrap-style:square;mso-height-percent:0;mso-wrap-distance-left:9pt;mso-wrap-distance-top:0;mso-wrap-distance-right:9pt;mso-wrap-distance-bottom:0;mso-position-horizontal:absolute;mso-position-horizontal-relative:text;mso-position-vertical:absolute;mso-position-vertical-relative:text;mso-height-percent:0;mso-height-relative:margin;v-text-anchor:middle" arcsize="10923f" o:gfxdata="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" fillcolor="black [3200]" strokecolor="black [1600]" strokeweight="1pt">
               <v:stroke joinstyle="miter"/>
             </v:roundrect>
           </w:pict>
@@ -4151,7 +4169,7 @@
 </file>
 
 <file path=customXml/itemProps1.xml><?xml version="1.0" encoding="utf-8"?>
-<ds:datastoreItem xmlns:ds="http://schemas.openxmlformats.org/officeDocument/2006/customXml" ds:itemID="{B2C83DD0-71B1-4703-A532-4CD00930FDF7}">
+<ds:datastoreItem xmlns:ds="http://schemas.openxmlformats.org/officeDocument/2006/customXml" ds:itemID="{C8044102-5BBA-4644-9FAC-D25E61D71653}">
   <ds:schemaRefs>
     <ds:schemaRef ds:uri="http://schemas.openxmlformats.org/officeDocument/2006/bibliography"/>
   </ds:schemaRefs>

</xml_diff>